<commit_message>
Updated Teachers Access Doc
</commit_message>
<xml_diff>
--- a/docs/Export_List/IST Teachers Access.docx
+++ b/docs/Export_List/IST Teachers Access.docx
@@ -52,6 +52,12 @@
             <w:insideV w:val="none" w:color="auto" w:sz="0" w:space="0"/>
           </w:tblBorders>
           <w:tblLayout w:type="fixed"/>
+          <w:tblCellMar>
+            <w:top w:w="150" w:type="dxa"/>
+            <w:left w:w="150" w:type="dxa"/>
+            <w:bottom w:w="150" w:type="dxa"/>
+            <w:right w:w="150" w:type="dxa"/>
+          </w:tblCellMar>
         </w:tblPrEx>
         <w:trPr>
           <w:trHeight w:val="537" w:hRule="atLeast"/>
@@ -306,6 +312,12 @@
           </w:tblBorders>
           <w:shd w:val="clear" w:color="auto" w:fill="FFFFFF"/>
           <w:tblLayout w:type="fixed"/>
+          <w:tblCellMar>
+            <w:top w:w="150" w:type="dxa"/>
+            <w:left w:w="150" w:type="dxa"/>
+            <w:bottom w:w="150" w:type="dxa"/>
+            <w:right w:w="150" w:type="dxa"/>
+          </w:tblCellMar>
         </w:tblPrEx>
         <w:trPr>
           <w:trHeight w:val="537" w:hRule="atLeast"/>
@@ -456,70 +468,59 @@
                 <w:szCs w:val="20"/>
                 <w:lang w:val="en"/>
               </w:rPr>
-              <w:t>d</w:t>
-            </w:r>
-            <w:r>
-              <w:rPr>
-                <w:rFonts w:hint="default" w:ascii="Cambria" w:hAnsi="Cambria" w:cs="Cambria"/>
-                <w:caps w:val="0"/>
-                <w:spacing w:val="0"/>
+              <w:t>srafique</w:t>
+            </w:r>
+          </w:p>
+        </w:tc>
+        <w:tc>
+          <w:tcPr>
+            <w:tcW w:w="1406" w:type="dxa"/>
+            <w:tcBorders>
+              <w:top w:val="nil"/>
+              <w:left w:val="nil"/>
+              <w:bottom w:val="nil"/>
+              <w:right w:val="single" w:color="999999" w:sz="6" w:space="0"/>
+            </w:tcBorders>
+            <w:shd w:val="clear" w:color="auto" w:fill="EEEEEE"/>
+            <w:vAlign w:val="top"/>
+          </w:tcPr>
+          <w:p>
+            <w:pPr>
+              <w:pStyle w:val="4"/>
+              <w:keepNext w:val="0"/>
+              <w:keepLines w:val="0"/>
+              <w:widowControl/>
+              <w:suppressLineNumbers w:val="0"/>
+              <w:rPr>
+                <w:rFonts w:hint="default" w:ascii="Cambria" w:hAnsi="Cambria" w:cs="Cambria"/>
                 <w:sz w:val="20"/>
                 <w:szCs w:val="20"/>
                 <w:lang w:val="en"/>
               </w:rPr>
-              <w:t>rshahida</w:t>
-            </w:r>
-          </w:p>
-        </w:tc>
-        <w:tc>
-          <w:tcPr>
-            <w:tcW w:w="1406" w:type="dxa"/>
-            <w:tcBorders>
-              <w:top w:val="nil"/>
-              <w:left w:val="nil"/>
-              <w:bottom w:val="nil"/>
-              <w:right w:val="single" w:color="999999" w:sz="6" w:space="0"/>
-            </w:tcBorders>
-            <w:shd w:val="clear" w:color="auto" w:fill="EEEEEE"/>
-            <w:vAlign w:val="top"/>
-          </w:tcPr>
-          <w:p>
-            <w:pPr>
-              <w:pStyle w:val="4"/>
-              <w:keepNext w:val="0"/>
-              <w:keepLines w:val="0"/>
-              <w:widowControl/>
-              <w:suppressLineNumbers w:val="0"/>
-              <w:rPr>
-                <w:rFonts w:hint="default" w:ascii="Cambria" w:hAnsi="Cambria" w:cs="Cambria"/>
+            </w:pPr>
+            <w:r>
+              <w:rPr>
+                <w:rFonts w:hint="default" w:ascii="Cambria" w:hAnsi="Cambria" w:cs="Cambria"/>
+                <w:spacing w:val="0"/>
                 <w:sz w:val="20"/>
                 <w:szCs w:val="20"/>
                 <w:lang w:val="en"/>
               </w:rPr>
-            </w:pPr>
-            <w:r>
-              <w:rPr>
-                <w:rFonts w:hint="default" w:ascii="Cambria" w:hAnsi="Cambria" w:cs="Cambria"/>
+              <w:t>s</w:t>
+            </w:r>
+            <w:r>
+              <w:rPr>
+                <w:rFonts w:hint="default" w:ascii="Cambria" w:hAnsi="Cambria" w:cs="Cambria"/>
+                <w:caps w:val="0"/>
                 <w:spacing w:val="0"/>
                 <w:sz w:val="20"/>
                 <w:szCs w:val="20"/>
                 <w:lang w:val="en"/>
               </w:rPr>
-              <w:t>s</w:t>
+              <w:t>hahida</w:t>
             </w:r>
             <w:bookmarkStart w:id="0" w:name="_GoBack"/>
             <w:bookmarkEnd w:id="0"/>
-            <w:r>
-              <w:rPr>
-                <w:rFonts w:hint="default" w:ascii="Cambria" w:hAnsi="Cambria" w:cs="Cambria"/>
-                <w:caps w:val="0"/>
-                <w:spacing w:val="0"/>
-                <w:sz w:val="20"/>
-                <w:szCs w:val="20"/>
-                <w:lang w:val="en"/>
-              </w:rPr>
-              <w:t>hahida rafique</w:t>
-            </w:r>
           </w:p>
         </w:tc>
       </w:tr>
@@ -965,6 +966,12 @@
             <w:insideV w:val="none" w:color="auto" w:sz="0" w:space="0"/>
           </w:tblBorders>
           <w:tblLayout w:type="fixed"/>
+          <w:tblCellMar>
+            <w:top w:w="150" w:type="dxa"/>
+            <w:left w:w="150" w:type="dxa"/>
+            <w:bottom w:w="150" w:type="dxa"/>
+            <w:right w:w="150" w:type="dxa"/>
+          </w:tblCellMar>
         </w:tblPrEx>
         <w:trPr>
           <w:trHeight w:val="522" w:hRule="atLeast"/>
@@ -1375,6 +1382,12 @@
             <w:insideV w:val="none" w:color="auto" w:sz="0" w:space="0"/>
           </w:tblBorders>
           <w:tblLayout w:type="fixed"/>
+          <w:tblCellMar>
+            <w:top w:w="150" w:type="dxa"/>
+            <w:left w:w="150" w:type="dxa"/>
+            <w:bottom w:w="150" w:type="dxa"/>
+            <w:right w:w="150" w:type="dxa"/>
+          </w:tblCellMar>
         </w:tblPrEx>
         <w:trPr>
           <w:trHeight w:val="522" w:hRule="atLeast"/>
@@ -1993,6 +2006,12 @@
             <w:insideV w:val="none" w:color="auto" w:sz="0" w:space="0"/>
           </w:tblBorders>
           <w:tblLayout w:type="fixed"/>
+          <w:tblCellMar>
+            <w:top w:w="150" w:type="dxa"/>
+            <w:left w:w="150" w:type="dxa"/>
+            <w:bottom w:w="150" w:type="dxa"/>
+            <w:right w:w="150" w:type="dxa"/>
+          </w:tblCellMar>
         </w:tblPrEx>
         <w:trPr>
           <w:trHeight w:val="522" w:hRule="atLeast"/>
@@ -2403,6 +2422,12 @@
             <w:insideV w:val="none" w:color="auto" w:sz="0" w:space="0"/>
           </w:tblBorders>
           <w:tblLayout w:type="fixed"/>
+          <w:tblCellMar>
+            <w:top w:w="150" w:type="dxa"/>
+            <w:left w:w="150" w:type="dxa"/>
+            <w:bottom w:w="150" w:type="dxa"/>
+            <w:right w:w="150" w:type="dxa"/>
+          </w:tblCellMar>
         </w:tblPrEx>
         <w:trPr>
           <w:trHeight w:val="522" w:hRule="atLeast"/>
@@ -3021,6 +3046,12 @@
             <w:insideV w:val="none" w:color="auto" w:sz="0" w:space="0"/>
           </w:tblBorders>
           <w:tblLayout w:type="fixed"/>
+          <w:tblCellMar>
+            <w:top w:w="150" w:type="dxa"/>
+            <w:left w:w="150" w:type="dxa"/>
+            <w:bottom w:w="150" w:type="dxa"/>
+            <w:right w:w="150" w:type="dxa"/>
+          </w:tblCellMar>
         </w:tblPrEx>
         <w:trPr>
           <w:trHeight w:val="522" w:hRule="atLeast"/>
@@ -3431,6 +3462,12 @@
             <w:insideV w:val="none" w:color="auto" w:sz="0" w:space="0"/>
           </w:tblBorders>
           <w:tblLayout w:type="fixed"/>
+          <w:tblCellMar>
+            <w:top w:w="150" w:type="dxa"/>
+            <w:left w:w="150" w:type="dxa"/>
+            <w:bottom w:w="150" w:type="dxa"/>
+            <w:right w:w="150" w:type="dxa"/>
+          </w:tblCellMar>
         </w:tblPrEx>
         <w:trPr>
           <w:trHeight w:val="522" w:hRule="atLeast"/>
@@ -4049,6 +4086,12 @@
             <w:insideV w:val="none" w:color="auto" w:sz="0" w:space="0"/>
           </w:tblBorders>
           <w:tblLayout w:type="fixed"/>
+          <w:tblCellMar>
+            <w:top w:w="150" w:type="dxa"/>
+            <w:left w:w="150" w:type="dxa"/>
+            <w:bottom w:w="150" w:type="dxa"/>
+            <w:right w:w="150" w:type="dxa"/>
+          </w:tblCellMar>
         </w:tblPrEx>
         <w:trPr>
           <w:trHeight w:val="522" w:hRule="atLeast"/>
@@ -4459,6 +4502,12 @@
             <w:insideV w:val="none" w:color="auto" w:sz="0" w:space="0"/>
           </w:tblBorders>
           <w:tblLayout w:type="fixed"/>
+          <w:tblCellMar>
+            <w:top w:w="150" w:type="dxa"/>
+            <w:left w:w="150" w:type="dxa"/>
+            <w:bottom w:w="150" w:type="dxa"/>
+            <w:right w:w="150" w:type="dxa"/>
+          </w:tblCellMar>
         </w:tblPrEx>
         <w:trPr>
           <w:trHeight w:val="522" w:hRule="atLeast"/>
@@ -5077,6 +5126,12 @@
             <w:insideV w:val="none" w:color="auto" w:sz="0" w:space="0"/>
           </w:tblBorders>
           <w:tblLayout w:type="fixed"/>
+          <w:tblCellMar>
+            <w:top w:w="150" w:type="dxa"/>
+            <w:left w:w="150" w:type="dxa"/>
+            <w:bottom w:w="150" w:type="dxa"/>
+            <w:right w:w="150" w:type="dxa"/>
+          </w:tblCellMar>
         </w:tblPrEx>
         <w:trPr>
           <w:trHeight w:val="522" w:hRule="atLeast"/>
@@ -5487,6 +5542,12 @@
             <w:insideV w:val="none" w:color="auto" w:sz="0" w:space="0"/>
           </w:tblBorders>
           <w:tblLayout w:type="fixed"/>
+          <w:tblCellMar>
+            <w:top w:w="150" w:type="dxa"/>
+            <w:left w:w="150" w:type="dxa"/>
+            <w:bottom w:w="150" w:type="dxa"/>
+            <w:right w:w="150" w:type="dxa"/>
+          </w:tblCellMar>
         </w:tblPrEx>
         <w:trPr>
           <w:trHeight w:val="522" w:hRule="atLeast"/>
@@ -6105,6 +6166,12 @@
             <w:insideV w:val="none" w:color="auto" w:sz="0" w:space="0"/>
           </w:tblBorders>
           <w:tblLayout w:type="fixed"/>
+          <w:tblCellMar>
+            <w:top w:w="150" w:type="dxa"/>
+            <w:left w:w="150" w:type="dxa"/>
+            <w:bottom w:w="150" w:type="dxa"/>
+            <w:right w:w="150" w:type="dxa"/>
+          </w:tblCellMar>
         </w:tblPrEx>
         <w:trPr>
           <w:trHeight w:val="537" w:hRule="atLeast"/>

</xml_diff>